<commit_message>
testing Remote tracking branch
</commit_message>
<xml_diff>
--- a/Basic Commands.docx
+++ b/Basic Commands.docx
@@ -124,7 +124,257 @@
     </w:p>
     <w:p>
       <w:r>
+        <w:t>If we do git branch –r, the output is origin/master. Without going much deep, it means that we have a connection between master branch of our local and master branch of origin repository.</w:t>
+      </w:r>
+    </w:p>
+    <w:p>
+      <w:r>
+        <w:lastRenderedPageBreak/>
+        <w:t>When you clone a git repository inside a folder, you’ll simply get a folder inside your folder with the name of the repository. Now that is a git repository. Go inside it and do git status and git log.</w:t>
+      </w:r>
+    </w:p>
+    <w:p>
+      <w:r>
+        <w:t>Now, if after cloning, I do a change to the local repository, and then commit it, it is commited in the local only. Then, if I do git status, it’ll show that I am ahead of origin/master by one commit.</w:t>
+      </w:r>
+    </w:p>
+    <w:p>
+      <w:r>
+        <w:t>Do git push to push to remote repository.</w:t>
+      </w:r>
+    </w:p>
+    <w:p/>
+    <w:p>
+      <w:r>
+        <w:t>Some important terms before starting next topic:</w:t>
+      </w:r>
+    </w:p>
+    <w:p>
+      <w:r>
+        <w:rPr>
+          <w:rStyle w:val="Emphasis"/>
+          <w:rFonts w:ascii="Arial" w:hAnsi="Arial" w:cs="Arial"/>
+          <w:b/>
+          <w:bCs/>
+          <w:i w:val="0"/>
+          <w:iCs w:val="0"/>
+          <w:color w:val="5F6368"/>
+          <w:sz w:val="14"/>
+          <w:szCs w:val="14"/>
+          <w:shd w:val="clear" w:color="auto" w:fill="FFFFFF"/>
+        </w:rPr>
+        <w:t>Remote</w:t>
+      </w:r>
+      <w:r>
+        <w:rPr>
+          <w:rFonts w:ascii="Arial" w:hAnsi="Arial" w:cs="Arial"/>
+          <w:color w:val="4D5156"/>
+          <w:sz w:val="14"/>
+          <w:szCs w:val="14"/>
+          <w:shd w:val="clear" w:color="auto" w:fill="FFFFFF"/>
+        </w:rPr>
+        <w:t>-tracking </w:t>
+      </w:r>
+      <w:r>
+        <w:rPr>
+          <w:rStyle w:val="Emphasis"/>
+          <w:rFonts w:ascii="Arial" w:hAnsi="Arial" w:cs="Arial"/>
+          <w:b/>
+          <w:bCs/>
+          <w:i w:val="0"/>
+          <w:iCs w:val="0"/>
+          <w:color w:val="5F6368"/>
+          <w:sz w:val="14"/>
+          <w:szCs w:val="14"/>
+          <w:shd w:val="clear" w:color="auto" w:fill="FFFFFF"/>
+        </w:rPr>
+        <w:t>branches</w:t>
+      </w:r>
+      <w:r>
+        <w:rPr>
+          <w:rFonts w:ascii="Arial" w:hAnsi="Arial" w:cs="Arial"/>
+          <w:color w:val="4D5156"/>
+          <w:sz w:val="14"/>
+          <w:szCs w:val="14"/>
+          <w:shd w:val="clear" w:color="auto" w:fill="FFFFFF"/>
+        </w:rPr>
+        <w:t> are references to the state of </w:t>
+      </w:r>
+      <w:r>
+        <w:rPr>
+          <w:rStyle w:val="Emphasis"/>
+          <w:rFonts w:ascii="Arial" w:hAnsi="Arial" w:cs="Arial"/>
+          <w:b/>
+          <w:bCs/>
+          <w:i w:val="0"/>
+          <w:iCs w:val="0"/>
+          <w:color w:val="5F6368"/>
+          <w:sz w:val="14"/>
+          <w:szCs w:val="14"/>
+          <w:shd w:val="clear" w:color="auto" w:fill="FFFFFF"/>
+        </w:rPr>
+        <w:t>remote branches.  Remote tracking branches is thus a term associated with our local repos</w:t>
+      </w:r>
+      <w:r>
+        <w:rPr>
+          <w:rStyle w:val="Emphasis"/>
+          <w:rFonts w:ascii="Arial" w:hAnsi="Arial" w:cs="Arial"/>
+          <w:b/>
+          <w:bCs/>
+          <w:i w:val="0"/>
+          <w:iCs w:val="0"/>
+          <w:color w:val="5F6368"/>
+          <w:sz w:val="14"/>
+          <w:szCs w:val="14"/>
+          <w:shd w:val="clear" w:color="auto" w:fill="FFFFFF"/>
+        </w:rPr>
+        <w:t>it</w:t>
+      </w:r>
+      <w:r>
+        <w:rPr>
+          <w:rStyle w:val="Emphasis"/>
+          <w:rFonts w:ascii="Arial" w:hAnsi="Arial" w:cs="Arial"/>
+          <w:b/>
+          <w:bCs/>
+          <w:i w:val="0"/>
+          <w:iCs w:val="0"/>
+          <w:color w:val="5F6368"/>
+          <w:sz w:val="14"/>
+          <w:szCs w:val="14"/>
+          <w:shd w:val="clear" w:color="auto" w:fill="FFFFFF"/>
+        </w:rPr>
+        <w:t>ory.</w:t>
+      </w:r>
+      <w:r>
+        <w:rPr>
+          <w:rStyle w:val="Emphasis"/>
+          <w:rFonts w:ascii="Arial" w:hAnsi="Arial" w:cs="Arial"/>
+          <w:b/>
+          <w:bCs/>
+          <w:i w:val="0"/>
+          <w:iCs w:val="0"/>
+          <w:color w:val="5F6368"/>
+          <w:sz w:val="14"/>
+          <w:szCs w:val="14"/>
+          <w:shd w:val="clear" w:color="auto" w:fill="FFFFFF"/>
+        </w:rPr>
+        <w:t xml:space="preserve"> Remote tracking branches are a kind of connection between local and remote repositories.</w:t>
+      </w:r>
+    </w:p>
+    <w:p>
+      <w:pPr>
+        <w:rPr>
+          <w:b/>
+        </w:rPr>
+      </w:pPr>
+      <w:r>
+        <w:rPr>
+          <w:b/>
+        </w:rPr>
+        <w:t>FETCHING</w:t>
+      </w:r>
+    </w:p>
+    <w:p>
+      <w:pPr>
+        <w:rPr>
+          <w:b/>
+        </w:rPr>
+      </w:pPr>
+      <w:r>
+        <w:rPr>
+          <w:b/>
+        </w:rPr>
+        <w:t>Git fetch</w:t>
+      </w:r>
+    </w:p>
+    <w:p>
+      <w:r>
+        <w:t xml:space="preserve">This fetches the branches. The remote tracking branches are updated. After doing git fetch, you’ll get something like: </w:t>
+      </w:r>
+      <w:r>
+        <w:t>master     -&gt; origin/master</w:t>
+      </w:r>
+      <w:r>
+        <w:t>. This simply means that our master will point to remote tracking branch origin/master. The updates will not yet be seen on the repository. Now, do git checkout origin/master, and you’ll see the changes. This means that origin/master has the updated code, but master does not. So, the task is simple, move to master branch and merge master with the origin/master. Git merge origin/master, and your local master branch will be updated with the code.</w:t>
+      </w:r>
+      <w:r>
+        <w:rPr>
+          <w:b/>
+        </w:rPr>
+        <w:t xml:space="preserve"> </w:t>
+      </w:r>
+      <w:r>
         <w:t xml:space="preserve">   </w:t>
+      </w:r>
+    </w:p>
+    <w:p>
+      <w:pPr>
+        <w:rPr>
+          <w:b/>
+        </w:rPr>
+      </w:pPr>
+      <w:r>
+        <w:rPr>
+          <w:b/>
+        </w:rPr>
+        <w:t>GIT PULL</w:t>
+      </w:r>
+    </w:p>
+    <w:p>
+      <w:r>
+        <w:t>Now, th</w:t>
+      </w:r>
+      <w:r>
+        <w:rPr>
+          <w:b/>
+        </w:rPr>
+        <w:t xml:space="preserve">e </w:t>
+      </w:r>
+      <w:r>
+        <w:t>two steps above (Git fetch and git merge origin/master) can be combined by just writing git pull.</w:t>
+      </w:r>
+    </w:p>
+    <w:p>
+      <w:pPr>
+        <w:rPr>
+          <w:b/>
+        </w:rPr>
+      </w:pPr>
+      <w:r>
+        <w:rPr>
+          <w:b/>
+        </w:rPr>
+        <w:t>DELETING REPOSITORY</w:t>
+      </w:r>
+    </w:p>
+    <w:p>
+      <w:r>
+        <w:t>To delete GitHub repository, go to github page, click on settings and the on delete repository.</w:t>
+      </w:r>
+    </w:p>
+    <w:p>
+      <w:r>
+        <w:t>To delete the from the local (the connection with remote repository, simply type:</w:t>
+      </w:r>
+    </w:p>
+    <w:p>
+      <w:r>
+        <w:t xml:space="preserve">Git remote rm origin </w:t>
+      </w:r>
+      <w:r>
+        <w:sym w:font="Wingdings" w:char="F0E0"/>
+      </w:r>
+      <w:r>
+        <w:t>This deleted the connection between local and remote repository</w:t>
+      </w:r>
+      <w:r>
+        <w:t xml:space="preserve"> (named origin)</w:t>
+      </w:r>
+      <w:r>
+        <w:t>.</w:t>
+      </w:r>
+      <w:r>
+        <w:t xml:space="preserve"> After doing this, if we type git remote, it wouldn’t show us origin.</w:t>
       </w:r>
     </w:p>
     <w:sectPr>
@@ -356,6 +606,17 @@
       <w:szCs w:val="16"/>
     </w:rPr>
   </w:style>
+  <w:style w:type="character" w:styleId="Emphasis">
+    <w:name w:val="Emphasis"/>
+    <w:basedOn w:val="DefaultParagraphFont"/>
+    <w:uiPriority w:val="20"/>
+    <w:qFormat/>
+    <w:rsid w:val="00845318"/>
+    <w:rPr>
+      <w:i/>
+      <w:iCs/>
+    </w:rPr>
+  </w:style>
 </w:styles>
 </file>
 

</xml_diff>